<commit_message>
imagem do processo de RS, capitulo 2 - trabalhos relacionados
</commit_message>
<xml_diff>
--- a/exercise1/final-paper/docs/Referencias_Bibliograficas_Dissertacao_MarceloMartins_QUALI_Marco.docx
+++ b/exercise1/final-paper/docs/Referencias_Bibliograficas_Dissertacao_MarceloMartins_QUALI_Marco.docx
@@ -630,23 +630,7 @@
           <w:rFonts w:ascii="Arial" w:hAnsi="Arial" w:cs="Arial"/>
           <w:color w:val="000000"/>
         </w:rPr>
-        <w:t xml:space="preserve">BROWN, Neil C. C.; ALTADMRI, </w:t>
-      </w:r>
-      <w:proofErr w:type="spellStart"/>
-      <w:r>
-        <w:rPr>
-          <w:rFonts w:ascii="Arial" w:hAnsi="Arial" w:cs="Arial"/>
-          <w:color w:val="000000"/>
-        </w:rPr>
-        <w:t>Amjad</w:t>
-      </w:r>
-      <w:proofErr w:type="spellEnd"/>
-      <w:r>
-        <w:rPr>
-          <w:rFonts w:ascii="Arial" w:hAnsi="Arial" w:cs="Arial"/>
-          <w:color w:val="000000"/>
-        </w:rPr>
-        <w:t>. Novice Java Programming Mistakes: Large-Scale Data vs. Educator Beliefs. </w:t>
+        <w:t>BROWN, Neil C. C.; ALTADMRI, Amjad. Novice Java Programming Mistakes: Large-Scale Data vs. Educator Beliefs. </w:t>
       </w:r>
       <w:r>
         <w:rPr>
@@ -672,57 +656,13 @@
           <w:rFonts w:ascii="Arial" w:hAnsi="Arial" w:cs="Arial"/>
         </w:rPr>
       </w:pPr>
-      <w:bookmarkStart w:id="1" w:name="_GoBack"/>
       <w:r>
         <w:rPr>
           <w:rFonts w:ascii="Arial" w:hAnsi="Arial" w:cs="Arial"/>
         </w:rPr>
         <w:lastRenderedPageBreak/>
-        <w:t>WANG</w:t>
-      </w:r>
-      <w:bookmarkEnd w:id="1"/>
-      <w:r>
-        <w:rPr>
-          <w:rFonts w:ascii="Arial" w:hAnsi="Arial" w:cs="Arial"/>
-        </w:rPr>
-        <w:t xml:space="preserve">, </w:t>
-      </w:r>
-      <w:proofErr w:type="spellStart"/>
-      <w:r>
-        <w:rPr>
-          <w:rFonts w:ascii="Arial" w:hAnsi="Arial" w:cs="Arial"/>
-        </w:rPr>
-        <w:t>Ke</w:t>
-      </w:r>
-      <w:proofErr w:type="spellEnd"/>
-      <w:r>
-        <w:rPr>
-          <w:rFonts w:ascii="Arial" w:hAnsi="Arial" w:cs="Arial"/>
-        </w:rPr>
-        <w:t xml:space="preserve">; SINGH, </w:t>
-      </w:r>
-      <w:proofErr w:type="spellStart"/>
-      <w:r>
-        <w:rPr>
-          <w:rFonts w:ascii="Arial" w:hAnsi="Arial" w:cs="Arial"/>
-        </w:rPr>
-        <w:t>Rishabh</w:t>
-      </w:r>
-      <w:proofErr w:type="spellEnd"/>
-      <w:r>
-        <w:rPr>
-          <w:rFonts w:ascii="Arial" w:hAnsi="Arial" w:cs="Arial"/>
-        </w:rPr>
-        <w:t xml:space="preserve">; SU, </w:t>
-      </w:r>
-      <w:proofErr w:type="spellStart"/>
-      <w:r>
-        <w:rPr>
-          <w:rFonts w:ascii="Arial" w:hAnsi="Arial" w:cs="Arial"/>
-        </w:rPr>
-        <w:t>Zhendong</w:t>
-      </w:r>
-      <w:proofErr w:type="spellEnd"/>
+        <w:t>WANG, Ke; SINGH, Rishabh; SU, Zhendong</w:t>
+      </w:r>
       <w:r>
         <w:rPr>
           <w:rFonts w:ascii="Arial" w:hAnsi="Arial" w:cs="Arial"/>
@@ -769,25 +709,7 @@
           <w:color w:val="111111"/>
           <w:shd w:val="clear" w:color="auto" w:fill="FFFFFF"/>
         </w:rPr>
-        <w:t xml:space="preserve">GUPTA, R.; PAL, S.; KANADE, A.; SHEVADE, S.. </w:t>
-      </w:r>
-      <w:proofErr w:type="spellStart"/>
-      <w:r>
-        <w:rPr>
-          <w:rFonts w:ascii="Arial" w:hAnsi="Arial" w:cs="Arial"/>
-          <w:color w:val="111111"/>
-          <w:shd w:val="clear" w:color="auto" w:fill="FFFFFF"/>
-        </w:rPr>
-        <w:t>DeepFix</w:t>
-      </w:r>
-      <w:proofErr w:type="spellEnd"/>
-      <w:r>
-        <w:rPr>
-          <w:rFonts w:ascii="Arial" w:hAnsi="Arial" w:cs="Arial"/>
-          <w:color w:val="111111"/>
-          <w:shd w:val="clear" w:color="auto" w:fill="FFFFFF"/>
-        </w:rPr>
-        <w:t>: Fixing Common C Language Errors by Deep Learning.</w:t>
+        <w:t>GUPTA, R.; PAL, S.; KANADE, A.; SHEVADE, S.. DeepFix: Fixing Common C Language Errors by Deep Learning.</w:t>
       </w:r>
       <w:r>
         <w:rPr>
@@ -813,25 +735,7 @@
           <w:color w:val="111111"/>
           <w:shd w:val="clear" w:color="auto" w:fill="FFFFFF"/>
         </w:rPr>
-        <w:t xml:space="preserve">, North America, </w:t>
-      </w:r>
-      <w:proofErr w:type="spellStart"/>
-      <w:r>
-        <w:rPr>
-          <w:rFonts w:ascii="Arial" w:hAnsi="Arial" w:cs="Arial"/>
-          <w:color w:val="111111"/>
-          <w:shd w:val="clear" w:color="auto" w:fill="FFFFFF"/>
-        </w:rPr>
-        <w:t>feb.</w:t>
-      </w:r>
-      <w:proofErr w:type="spellEnd"/>
-      <w:r>
-        <w:rPr>
-          <w:rFonts w:ascii="Arial" w:hAnsi="Arial" w:cs="Arial"/>
-          <w:color w:val="111111"/>
-          <w:shd w:val="clear" w:color="auto" w:fill="FFFFFF"/>
-        </w:rPr>
-        <w:t xml:space="preserve"> 2017. Available at: &lt;</w:t>
+        <w:t>, North America, feb. 2017. Available at: &lt;</w:t>
       </w:r>
       <w:hyperlink r:id="rId5" w:tgtFrame="_new" w:history="1">
         <w:r>
@@ -865,125 +769,164 @@
       <w:pPr>
         <w:rPr>
           <w:rFonts w:ascii="Arial" w:hAnsi="Arial" w:cs="Arial"/>
-        </w:rPr>
-      </w:pPr>
-      <w:proofErr w:type="spellStart"/>
-      <w:r>
-        <w:rPr>
-          <w:rFonts w:ascii="Arial" w:hAnsi="Arial" w:cs="Arial"/>
           <w:color w:val="000000"/>
           <w:shd w:val="clear" w:color="auto" w:fill="FFFFFF"/>
         </w:rPr>
-        <w:t>Yewen</w:t>
-      </w:r>
-      <w:proofErr w:type="spellEnd"/>
+      </w:pPr>
       <w:r>
         <w:rPr>
           <w:rFonts w:ascii="Arial" w:hAnsi="Arial" w:cs="Arial"/>
           <w:color w:val="000000"/>
           <w:shd w:val="clear" w:color="auto" w:fill="FFFFFF"/>
         </w:rPr>
-        <w:t xml:space="preserve"> Pu, </w:t>
-      </w:r>
-      <w:proofErr w:type="spellStart"/>
-      <w:r>
-        <w:rPr>
-          <w:rFonts w:ascii="Arial" w:hAnsi="Arial" w:cs="Arial"/>
+        <w:t xml:space="preserve">Yewen Pu, Karthik Narasimhan, Armando Solar-Lezama, and Regina Barzilay. 2016. </w:t>
+      </w:r>
+      <w:r>
+        <w:rPr>
+          <w:rFonts w:ascii="Arial" w:hAnsi="Arial" w:cs="Arial"/>
+          <w:b/>
           <w:color w:val="000000"/>
           <w:shd w:val="clear" w:color="auto" w:fill="FFFFFF"/>
         </w:rPr>
-        <w:t>Karthik</w:t>
-      </w:r>
-      <w:proofErr w:type="spellEnd"/>
+        <w:t>sk_p: a neural program corrector for MOOCs</w:t>
+      </w:r>
       <w:r>
         <w:rPr>
           <w:rFonts w:ascii="Arial" w:hAnsi="Arial" w:cs="Arial"/>
           <w:color w:val="000000"/>
           <w:shd w:val="clear" w:color="auto" w:fill="FFFFFF"/>
         </w:rPr>
+        <w:t xml:space="preserve">. In Companion Proceedings of the 2016 ACM SIGPLAN International Conference on Systems, Programming, Languages and Applications: Software for Humanity(SPLASH Companion 2016). ACM, New York, NY, USA, 39-40. DOI: </w:t>
+      </w:r>
+      <w:hyperlink r:id="rId6" w:history="1">
+        <w:r>
+          <w:rPr>
+            <w:rStyle w:val="Hyperlink"/>
+            <w:rFonts w:ascii="Arial" w:hAnsi="Arial" w:cs="Arial"/>
+            <w:shd w:val="clear" w:color="auto" w:fill="FFFFFF"/>
+          </w:rPr>
+          <w:t>https://doi.org/10.1145/2984043.2989222</w:t>
+        </w:r>
+      </w:hyperlink>
+    </w:p>
+    <w:p>
+      <w:pPr>
+        <w:rPr>
+          <w:rFonts w:ascii="Arial" w:hAnsi="Arial" w:cs="Arial"/>
+          <w:color w:val="000000"/>
+          <w:shd w:val="clear" w:color="auto" w:fill="FFFFFF"/>
+        </w:rPr>
+      </w:pPr>
+    </w:p>
+    <w:p>
+      <w:pPr>
+        <w:rPr>
+          <w:rFonts w:ascii="Arial" w:hAnsi="Arial" w:cs="Arial"/>
+        </w:rPr>
+      </w:pPr>
+      <w:r>
+        <w:rPr>
+          <w:rFonts w:ascii="Arial" w:hAnsi="Arial" w:cs="Arial"/>
+        </w:rPr>
+        <w:t xml:space="preserve">Walker, Kent. (2010). </w:t>
+      </w:r>
+      <w:r>
+        <w:rPr>
+          <w:rFonts w:ascii="Arial" w:hAnsi="Arial" w:cs="Arial"/>
+          <w:b/>
+        </w:rPr>
+        <w:t>A Systematic Review of the Corporate Reputation Literature: Definition, Measurement, and Theory.</w:t>
+      </w:r>
+      <w:r>
+        <w:rPr>
+          <w:rFonts w:ascii="Arial" w:hAnsi="Arial" w:cs="Arial"/>
+        </w:rPr>
+        <w:t xml:space="preserve"> Corporate Reputation Review. 12. 10.1057/crr.2009.26.</w:t>
+      </w:r>
+    </w:p>
+    <w:p>
+      <w:pPr>
+        <w:jc w:val="both"/>
+        <w:rPr>
+          <w:rFonts w:ascii="Arial" w:hAnsi="Arial" w:cs="Arial"/>
+        </w:rPr>
+      </w:pPr>
+    </w:p>
+    <w:p>
+      <w:pPr>
+        <w:rPr>
+          <w:rFonts w:ascii="Arial" w:hAnsi="Arial" w:cs="Arial"/>
+          <w:color w:val="000000"/>
+          <w:shd w:val="clear" w:color="auto" w:fill="FFFFFF"/>
+        </w:rPr>
+      </w:pPr>
+      <w:r>
+        <w:rPr>
+          <w:rFonts w:ascii="Arial" w:hAnsi="Arial" w:cs="Arial"/>
+          <w:color w:val="000000"/>
+          <w:shd w:val="clear" w:color="auto" w:fill="FFFFFF"/>
+        </w:rPr>
+        <w:t xml:space="preserve">Sandra Fabbri, Cleiton Silva, Elis Hernandes, Fábio Octaviano, André Di Thommazo, and Anderson Belgamo. 2016. </w:t>
+      </w:r>
+      <w:r>
+        <w:rPr>
+          <w:rFonts w:ascii="Arial" w:hAnsi="Arial" w:cs="Arial"/>
+          <w:b/>
+          <w:color w:val="000000"/>
+          <w:shd w:val="clear" w:color="auto" w:fill="FFFFFF"/>
+        </w:rPr>
+        <w:t>Improvements in the StArt tool to better support the systematic review process.</w:t>
+      </w:r>
+      <w:r>
+        <w:rPr>
+          <w:rFonts w:ascii="Arial" w:hAnsi="Arial" w:cs="Arial"/>
+          <w:color w:val="000000"/>
+          <w:shd w:val="clear" w:color="auto" w:fill="FFFFFF"/>
+        </w:rPr>
+        <w:t xml:space="preserve"> In Proceedings of the 20th International Conference on Evaluation and Assessment in Software Engineering (EASE '16). ACM, New York, NY, USA, Article 21, 5 pages.</w:t>
+      </w:r>
+    </w:p>
+    <w:p>
+      <w:pPr>
+        <w:rPr>
+          <w:rFonts w:ascii="Arial" w:hAnsi="Arial" w:cs="Arial"/>
+          <w:color w:val="000000"/>
+          <w:shd w:val="clear" w:color="auto" w:fill="FFFFFF"/>
+        </w:rPr>
+      </w:pPr>
+    </w:p>
+    <w:p>
+      <w:pPr>
+        <w:rPr>
+          <w:rFonts w:ascii="Arial" w:hAnsi="Arial" w:cs="Arial"/>
+        </w:rPr>
+      </w:pPr>
+      <w:r>
+        <w:rPr>
+          <w:rFonts w:ascii="Arial" w:hAnsi="Arial" w:cs="Arial"/>
+        </w:rPr>
+        <w:t xml:space="preserve">FELIZARDO, K.R et al., </w:t>
+      </w:r>
+      <w:r>
+        <w:rPr>
+          <w:rFonts w:ascii="Arial" w:hAnsi="Arial" w:cs="Arial"/>
+          <w:b/>
+        </w:rPr>
+        <w:t>Revisão sistemática da literatura em engenharia de software.</w:t>
+      </w:r>
+      <w:r>
+        <w:rPr>
+          <w:rFonts w:ascii="Arial" w:hAnsi="Arial" w:cs="Arial"/>
+        </w:rPr>
         <w:t xml:space="preserve"> </w:t>
       </w:r>
-      <w:proofErr w:type="spellStart"/>
-      <w:r>
-        <w:rPr>
-          <w:rFonts w:ascii="Arial" w:hAnsi="Arial" w:cs="Arial"/>
-          <w:color w:val="000000"/>
-          <w:shd w:val="clear" w:color="auto" w:fill="FFFFFF"/>
-        </w:rPr>
-        <w:t>Narasimhan</w:t>
-      </w:r>
-      <w:proofErr w:type="spellEnd"/>
-      <w:r>
-        <w:rPr>
-          <w:rFonts w:ascii="Arial" w:hAnsi="Arial" w:cs="Arial"/>
-          <w:color w:val="000000"/>
-          <w:shd w:val="clear" w:color="auto" w:fill="FFFFFF"/>
-        </w:rPr>
-        <w:t>, Armando Solar-</w:t>
-      </w:r>
-      <w:proofErr w:type="spellStart"/>
-      <w:r>
-        <w:rPr>
-          <w:rFonts w:ascii="Arial" w:hAnsi="Arial" w:cs="Arial"/>
-          <w:color w:val="000000"/>
-          <w:shd w:val="clear" w:color="auto" w:fill="FFFFFF"/>
-        </w:rPr>
-        <w:t>Lezama</w:t>
-      </w:r>
-      <w:proofErr w:type="spellEnd"/>
-      <w:r>
-        <w:rPr>
-          <w:rFonts w:ascii="Arial" w:hAnsi="Arial" w:cs="Arial"/>
-          <w:color w:val="000000"/>
-          <w:shd w:val="clear" w:color="auto" w:fill="FFFFFF"/>
-        </w:rPr>
-        <w:t xml:space="preserve">, and Regina </w:t>
-      </w:r>
-      <w:proofErr w:type="spellStart"/>
-      <w:r>
-        <w:rPr>
-          <w:rFonts w:ascii="Arial" w:hAnsi="Arial" w:cs="Arial"/>
-          <w:color w:val="000000"/>
-          <w:shd w:val="clear" w:color="auto" w:fill="FFFFFF"/>
-        </w:rPr>
-        <w:t>Barzilay</w:t>
-      </w:r>
-      <w:proofErr w:type="spellEnd"/>
-      <w:r>
-        <w:rPr>
-          <w:rFonts w:ascii="Arial" w:hAnsi="Arial" w:cs="Arial"/>
-          <w:color w:val="000000"/>
-          <w:shd w:val="clear" w:color="auto" w:fill="FFFFFF"/>
-        </w:rPr>
-        <w:t xml:space="preserve">. 2016. </w:t>
-      </w:r>
-      <w:proofErr w:type="spellStart"/>
-      <w:r>
-        <w:rPr>
-          <w:rFonts w:ascii="Arial" w:hAnsi="Arial" w:cs="Arial"/>
-          <w:b/>
-          <w:color w:val="000000"/>
-          <w:shd w:val="clear" w:color="auto" w:fill="FFFFFF"/>
-        </w:rPr>
-        <w:t>sk_p</w:t>
-      </w:r>
-      <w:proofErr w:type="spellEnd"/>
-      <w:r>
-        <w:rPr>
-          <w:rFonts w:ascii="Arial" w:hAnsi="Arial" w:cs="Arial"/>
-          <w:b/>
-          <w:color w:val="000000"/>
-          <w:shd w:val="clear" w:color="auto" w:fill="FFFFFF"/>
-        </w:rPr>
-        <w:t>: a neural program corrector for MOOCs</w:t>
-      </w:r>
-      <w:r>
-        <w:rPr>
-          <w:rFonts w:ascii="Arial" w:hAnsi="Arial" w:cs="Arial"/>
-          <w:color w:val="000000"/>
-          <w:shd w:val="clear" w:color="auto" w:fill="FFFFFF"/>
-        </w:rPr>
-        <w:t>. In Companion Proceedings of the 2016 ACM SIGPLAN International Conference on Systems, Programming, Languages and Applications: Software for Humanity(SPLASH Companion 2016). ACM, New York, NY, USA, 39-40. DOI: https://doi.org/10.1145/2984043.2989222</w:t>
+      <w:bookmarkStart w:id="1" w:name="_GoBack"/>
+      <w:bookmarkEnd w:id="1"/>
+      <w:r>
+        <w:rPr>
+          <w:rFonts w:ascii="Arial" w:hAnsi="Arial" w:cs="Arial"/>
+        </w:rPr>
+        <w:t>Rio de Janeiro: Elsivier, 2017.</w:t>
       </w:r>
     </w:p>
     <w:p>
@@ -1917,7 +1860,6 @@
     <w:name w:val="Hyperlink"/>
     <w:basedOn w:val="DefaultParagraphFont"/>
     <w:uiPriority w:val="99"/>
-    <w:semiHidden/>
     <w:unhideWhenUsed/>
     <w:rsid w:val="003F008C"/>
     <w:rPr>
@@ -1934,6 +1876,16 @@
     <w:rPr>
       <w:i/>
       <w:iCs/>
+    </w:rPr>
+  </w:style>
+  <w:style w:type="character" w:styleId="UnresolvedMention">
+    <w:name w:val="Unresolved Mention"/>
+    <w:basedOn w:val="DefaultParagraphFont"/>
+    <w:uiPriority w:val="99"/>
+    <w:rsid w:val="00BA5059"/>
+    <w:rPr>
+      <w:color w:val="808080"/>
+      <w:shd w:val="clear" w:color="auto" w:fill="E6E6E6"/>
     </w:rPr>
   </w:style>
 </w:styles>

</xml_diff>

<commit_message>
capitulo 2 revisao sistematica
</commit_message>
<xml_diff>
--- a/exercise1/final-paper/docs/Referencias_Bibliograficas_Dissertacao_MarceloMartins_QUALI_Marco.docx
+++ b/exercise1/final-paper/docs/Referencias_Bibliograficas_Dissertacao_MarceloMartins_QUALI_Marco.docx
@@ -630,7 +630,23 @@
           <w:rFonts w:ascii="Arial" w:hAnsi="Arial" w:cs="Arial"/>
           <w:color w:val="000000"/>
         </w:rPr>
-        <w:t>BROWN, Neil C. C.; ALTADMRI, Amjad. Novice Java Programming Mistakes: Large-Scale Data vs. Educator Beliefs. </w:t>
+        <w:t xml:space="preserve">BROWN, Neil C. C.; ALTADMRI, </w:t>
+      </w:r>
+      <w:proofErr w:type="spellStart"/>
+      <w:r>
+        <w:rPr>
+          <w:rFonts w:ascii="Arial" w:hAnsi="Arial" w:cs="Arial"/>
+          <w:color w:val="000000"/>
+        </w:rPr>
+        <w:t>Amjad</w:t>
+      </w:r>
+      <w:proofErr w:type="spellEnd"/>
+      <w:r>
+        <w:rPr>
+          <w:rFonts w:ascii="Arial" w:hAnsi="Arial" w:cs="Arial"/>
+          <w:color w:val="000000"/>
+        </w:rPr>
+        <w:t>. Novice Java Programming Mistakes: Large-Scale Data vs. Educator Beliefs. </w:t>
       </w:r>
       <w:r>
         <w:rPr>
@@ -661,8 +677,44 @@
           <w:rFonts w:ascii="Arial" w:hAnsi="Arial" w:cs="Arial"/>
         </w:rPr>
         <w:lastRenderedPageBreak/>
-        <w:t>WANG, Ke; SINGH, Rishabh; SU, Zhendong</w:t>
-      </w:r>
+        <w:t xml:space="preserve">WANG, </w:t>
+      </w:r>
+      <w:proofErr w:type="spellStart"/>
+      <w:r>
+        <w:rPr>
+          <w:rFonts w:ascii="Arial" w:hAnsi="Arial" w:cs="Arial"/>
+        </w:rPr>
+        <w:t>Ke</w:t>
+      </w:r>
+      <w:proofErr w:type="spellEnd"/>
+      <w:r>
+        <w:rPr>
+          <w:rFonts w:ascii="Arial" w:hAnsi="Arial" w:cs="Arial"/>
+        </w:rPr>
+        <w:t xml:space="preserve">; SINGH, </w:t>
+      </w:r>
+      <w:proofErr w:type="spellStart"/>
+      <w:r>
+        <w:rPr>
+          <w:rFonts w:ascii="Arial" w:hAnsi="Arial" w:cs="Arial"/>
+        </w:rPr>
+        <w:t>Rishabh</w:t>
+      </w:r>
+      <w:proofErr w:type="spellEnd"/>
+      <w:r>
+        <w:rPr>
+          <w:rFonts w:ascii="Arial" w:hAnsi="Arial" w:cs="Arial"/>
+        </w:rPr>
+        <w:t xml:space="preserve">; SU, </w:t>
+      </w:r>
+      <w:proofErr w:type="spellStart"/>
+      <w:r>
+        <w:rPr>
+          <w:rFonts w:ascii="Arial" w:hAnsi="Arial" w:cs="Arial"/>
+        </w:rPr>
+        <w:t>Zhendong</w:t>
+      </w:r>
+      <w:proofErr w:type="spellEnd"/>
       <w:r>
         <w:rPr>
           <w:rFonts w:ascii="Arial" w:hAnsi="Arial" w:cs="Arial"/>
@@ -709,7 +761,25 @@
           <w:color w:val="111111"/>
           <w:shd w:val="clear" w:color="auto" w:fill="FFFFFF"/>
         </w:rPr>
-        <w:t>GUPTA, R.; PAL, S.; KANADE, A.; SHEVADE, S.. DeepFix: Fixing Common C Language Errors by Deep Learning.</w:t>
+        <w:t xml:space="preserve">GUPTA, R.; PAL, S.; KANADE, A.; SHEVADE, S.. </w:t>
+      </w:r>
+      <w:proofErr w:type="spellStart"/>
+      <w:r>
+        <w:rPr>
+          <w:rFonts w:ascii="Arial" w:hAnsi="Arial" w:cs="Arial"/>
+          <w:color w:val="111111"/>
+          <w:shd w:val="clear" w:color="auto" w:fill="FFFFFF"/>
+        </w:rPr>
+        <w:t>DeepFix</w:t>
+      </w:r>
+      <w:proofErr w:type="spellEnd"/>
+      <w:r>
+        <w:rPr>
+          <w:rFonts w:ascii="Arial" w:hAnsi="Arial" w:cs="Arial"/>
+          <w:color w:val="111111"/>
+          <w:shd w:val="clear" w:color="auto" w:fill="FFFFFF"/>
+        </w:rPr>
+        <w:t>: Fixing Common C Language Errors by Deep Learning.</w:t>
       </w:r>
       <w:r>
         <w:rPr>
@@ -735,7 +805,25 @@
           <w:color w:val="111111"/>
           <w:shd w:val="clear" w:color="auto" w:fill="FFFFFF"/>
         </w:rPr>
-        <w:t>, North America, feb. 2017. Available at: &lt;</w:t>
+        <w:t xml:space="preserve">, North America, </w:t>
+      </w:r>
+      <w:proofErr w:type="spellStart"/>
+      <w:r>
+        <w:rPr>
+          <w:rFonts w:ascii="Arial" w:hAnsi="Arial" w:cs="Arial"/>
+          <w:color w:val="111111"/>
+          <w:shd w:val="clear" w:color="auto" w:fill="FFFFFF"/>
+        </w:rPr>
+        <w:t>feb.</w:t>
+      </w:r>
+      <w:proofErr w:type="spellEnd"/>
+      <w:r>
+        <w:rPr>
+          <w:rFonts w:ascii="Arial" w:hAnsi="Arial" w:cs="Arial"/>
+          <w:color w:val="111111"/>
+          <w:shd w:val="clear" w:color="auto" w:fill="FFFFFF"/>
+        </w:rPr>
+        <w:t xml:space="preserve"> 2017. Available at: &lt;</w:t>
       </w:r>
       <w:hyperlink r:id="rId5" w:tgtFrame="_new" w:history="1">
         <w:r>
@@ -773,22 +861,115 @@
           <w:shd w:val="clear" w:color="auto" w:fill="FFFFFF"/>
         </w:rPr>
       </w:pPr>
-      <w:r>
-        <w:rPr>
-          <w:rFonts w:ascii="Arial" w:hAnsi="Arial" w:cs="Arial"/>
-          <w:color w:val="000000"/>
-          <w:shd w:val="clear" w:color="auto" w:fill="FFFFFF"/>
-        </w:rPr>
-        <w:t xml:space="preserve">Yewen Pu, Karthik Narasimhan, Armando Solar-Lezama, and Regina Barzilay. 2016. </w:t>
-      </w:r>
-      <w:r>
-        <w:rPr>
-          <w:rFonts w:ascii="Arial" w:hAnsi="Arial" w:cs="Arial"/>
-          <w:b/>
-          <w:color w:val="000000"/>
-          <w:shd w:val="clear" w:color="auto" w:fill="FFFFFF"/>
-        </w:rPr>
-        <w:t>sk_p: a neural program corrector for MOOCs</w:t>
+      <w:proofErr w:type="spellStart"/>
+      <w:r>
+        <w:rPr>
+          <w:rFonts w:ascii="Arial" w:hAnsi="Arial" w:cs="Arial"/>
+          <w:color w:val="000000"/>
+          <w:shd w:val="clear" w:color="auto" w:fill="FFFFFF"/>
+        </w:rPr>
+        <w:t>Yewen</w:t>
+      </w:r>
+      <w:proofErr w:type="spellEnd"/>
+      <w:r>
+        <w:rPr>
+          <w:rFonts w:ascii="Arial" w:hAnsi="Arial" w:cs="Arial"/>
+          <w:color w:val="000000"/>
+          <w:shd w:val="clear" w:color="auto" w:fill="FFFFFF"/>
+        </w:rPr>
+        <w:t xml:space="preserve"> Pu, </w:t>
+      </w:r>
+      <w:proofErr w:type="spellStart"/>
+      <w:r>
+        <w:rPr>
+          <w:rFonts w:ascii="Arial" w:hAnsi="Arial" w:cs="Arial"/>
+          <w:color w:val="000000"/>
+          <w:shd w:val="clear" w:color="auto" w:fill="FFFFFF"/>
+        </w:rPr>
+        <w:t>Karthik</w:t>
+      </w:r>
+      <w:proofErr w:type="spellEnd"/>
+      <w:r>
+        <w:rPr>
+          <w:rFonts w:ascii="Arial" w:hAnsi="Arial" w:cs="Arial"/>
+          <w:color w:val="000000"/>
+          <w:shd w:val="clear" w:color="auto" w:fill="FFFFFF"/>
+        </w:rPr>
+        <w:t xml:space="preserve"> </w:t>
+      </w:r>
+      <w:proofErr w:type="spellStart"/>
+      <w:r>
+        <w:rPr>
+          <w:rFonts w:ascii="Arial" w:hAnsi="Arial" w:cs="Arial"/>
+          <w:color w:val="000000"/>
+          <w:shd w:val="clear" w:color="auto" w:fill="FFFFFF"/>
+        </w:rPr>
+        <w:t>Narasimhan</w:t>
+      </w:r>
+      <w:proofErr w:type="spellEnd"/>
+      <w:r>
+        <w:rPr>
+          <w:rFonts w:ascii="Arial" w:hAnsi="Arial" w:cs="Arial"/>
+          <w:color w:val="000000"/>
+          <w:shd w:val="clear" w:color="auto" w:fill="FFFFFF"/>
+        </w:rPr>
+        <w:t>, Armando Solar-</w:t>
+      </w:r>
+      <w:proofErr w:type="spellStart"/>
+      <w:r>
+        <w:rPr>
+          <w:rFonts w:ascii="Arial" w:hAnsi="Arial" w:cs="Arial"/>
+          <w:color w:val="000000"/>
+          <w:shd w:val="clear" w:color="auto" w:fill="FFFFFF"/>
+        </w:rPr>
+        <w:t>Lezama</w:t>
+      </w:r>
+      <w:proofErr w:type="spellEnd"/>
+      <w:r>
+        <w:rPr>
+          <w:rFonts w:ascii="Arial" w:hAnsi="Arial" w:cs="Arial"/>
+          <w:color w:val="000000"/>
+          <w:shd w:val="clear" w:color="auto" w:fill="FFFFFF"/>
+        </w:rPr>
+        <w:t xml:space="preserve">, and Regina </w:t>
+      </w:r>
+      <w:proofErr w:type="spellStart"/>
+      <w:r>
+        <w:rPr>
+          <w:rFonts w:ascii="Arial" w:hAnsi="Arial" w:cs="Arial"/>
+          <w:color w:val="000000"/>
+          <w:shd w:val="clear" w:color="auto" w:fill="FFFFFF"/>
+        </w:rPr>
+        <w:t>Barzilay</w:t>
+      </w:r>
+      <w:proofErr w:type="spellEnd"/>
+      <w:r>
+        <w:rPr>
+          <w:rFonts w:ascii="Arial" w:hAnsi="Arial" w:cs="Arial"/>
+          <w:color w:val="000000"/>
+          <w:shd w:val="clear" w:color="auto" w:fill="FFFFFF"/>
+        </w:rPr>
+        <w:t xml:space="preserve">. 2016. </w:t>
+      </w:r>
+      <w:proofErr w:type="spellStart"/>
+      <w:r>
+        <w:rPr>
+          <w:rFonts w:ascii="Arial" w:hAnsi="Arial" w:cs="Arial"/>
+          <w:b/>
+          <w:color w:val="000000"/>
+          <w:shd w:val="clear" w:color="auto" w:fill="FFFFFF"/>
+        </w:rPr>
+        <w:t>sk_p</w:t>
+      </w:r>
+      <w:proofErr w:type="spellEnd"/>
+      <w:r>
+        <w:rPr>
+          <w:rFonts w:ascii="Arial" w:hAnsi="Arial" w:cs="Arial"/>
+          <w:b/>
+          <w:color w:val="000000"/>
+          <w:shd w:val="clear" w:color="auto" w:fill="FFFFFF"/>
+        </w:rPr>
+        <w:t>: a neural program corrector for MOOCs</w:t>
       </w:r>
       <w:r>
         <w:rPr>
@@ -820,113 +1001,809 @@
     </w:p>
     <w:p>
       <w:pPr>
-        <w:rPr>
-          <w:rFonts w:ascii="Arial" w:hAnsi="Arial" w:cs="Arial"/>
-        </w:rPr>
-      </w:pPr>
-      <w:r>
-        <w:rPr>
-          <w:rFonts w:ascii="Arial" w:hAnsi="Arial" w:cs="Arial"/>
-        </w:rPr>
-        <w:t xml:space="preserve">Walker, Kent. (2010). </w:t>
-      </w:r>
-      <w:r>
-        <w:rPr>
-          <w:rFonts w:ascii="Arial" w:hAnsi="Arial" w:cs="Arial"/>
-          <w:b/>
-        </w:rPr>
-        <w:t>A Systematic Review of the Corporate Reputation Literature: Definition, Measurement, and Theory.</w:t>
-      </w:r>
-      <w:r>
-        <w:rPr>
-          <w:rFonts w:ascii="Arial" w:hAnsi="Arial" w:cs="Arial"/>
-        </w:rPr>
-        <w:t xml:space="preserve"> Corporate Reputation Review. 12. 10.1057/crr.2009.26.</w:t>
-      </w:r>
-    </w:p>
-    <w:p>
-      <w:pPr>
+        <w:autoSpaceDE w:val="0"/>
+        <w:autoSpaceDN w:val="0"/>
+        <w:adjustRightInd w:val="0"/>
+        <w:spacing w:line="216" w:lineRule="atLeast"/>
         <w:jc w:val="both"/>
         <w:rPr>
-          <w:rFonts w:ascii="Arial" w:hAnsi="Arial" w:cs="Arial"/>
-        </w:rPr>
-      </w:pPr>
-    </w:p>
-    <w:p>
-      <w:pPr>
-        <w:rPr>
-          <w:rFonts w:ascii="Arial" w:hAnsi="Arial" w:cs="Arial"/>
-          <w:color w:val="000000"/>
-          <w:shd w:val="clear" w:color="auto" w:fill="FFFFFF"/>
-        </w:rPr>
-      </w:pPr>
-      <w:r>
-        <w:rPr>
-          <w:rFonts w:ascii="Arial" w:hAnsi="Arial" w:cs="Arial"/>
-          <w:color w:val="000000"/>
-          <w:shd w:val="clear" w:color="auto" w:fill="FFFFFF"/>
-        </w:rPr>
-        <w:t xml:space="preserve">Sandra Fabbri, Cleiton Silva, Elis Hernandes, Fábio Octaviano, André Di Thommazo, and Anderson Belgamo. 2016. </w:t>
-      </w:r>
-      <w:r>
-        <w:rPr>
-          <w:rFonts w:ascii="Arial" w:hAnsi="Arial" w:cs="Arial"/>
-          <w:b/>
-          <w:color w:val="000000"/>
-          <w:shd w:val="clear" w:color="auto" w:fill="FFFFFF"/>
-        </w:rPr>
-        <w:t>Improvements in the StArt tool to better support the systematic review process.</w:t>
-      </w:r>
-      <w:r>
-        <w:rPr>
-          <w:rFonts w:ascii="Arial" w:hAnsi="Arial" w:cs="Arial"/>
-          <w:color w:val="000000"/>
-          <w:shd w:val="clear" w:color="auto" w:fill="FFFFFF"/>
-        </w:rPr>
-        <w:t xml:space="preserve"> In Proceedings of the 20th International Conference on Evaluation and Assessment in Software Engineering (EASE '16). ACM, New York, NY, USA, Article 21, 5 pages.</w:t>
-      </w:r>
-    </w:p>
-    <w:p>
-      <w:pPr>
-        <w:rPr>
-          <w:rFonts w:ascii="Arial" w:hAnsi="Arial" w:cs="Arial"/>
-          <w:color w:val="000000"/>
-          <w:shd w:val="clear" w:color="auto" w:fill="FFFFFF"/>
-        </w:rPr>
-      </w:pPr>
-    </w:p>
-    <w:p>
-      <w:pPr>
-        <w:rPr>
-          <w:rFonts w:ascii="Arial" w:hAnsi="Arial" w:cs="Arial"/>
-        </w:rPr>
-      </w:pPr>
-      <w:r>
-        <w:rPr>
-          <w:rFonts w:ascii="Arial" w:hAnsi="Arial" w:cs="Arial"/>
-        </w:rPr>
-        <w:t xml:space="preserve">FELIZARDO, K.R et al., </w:t>
-      </w:r>
-      <w:r>
-        <w:rPr>
-          <w:rFonts w:ascii="Arial" w:hAnsi="Arial" w:cs="Arial"/>
-          <w:b/>
-        </w:rPr>
-        <w:t>Revisão sistemática da literatura em engenharia de software.</w:t>
-      </w:r>
-      <w:r>
-        <w:rPr>
-          <w:rFonts w:ascii="Arial" w:hAnsi="Arial" w:cs="Arial"/>
+          <w:rFonts w:ascii="Arial" w:eastAsiaTheme="minorHAnsi" w:hAnsi="Arial" w:cs="Arial"/>
+          <w:color w:val="000000"/>
+        </w:rPr>
+      </w:pPr>
+    </w:p>
+    <w:p>
+      <w:pPr>
+        <w:autoSpaceDE w:val="0"/>
+        <w:autoSpaceDN w:val="0"/>
+        <w:adjustRightInd w:val="0"/>
+        <w:spacing w:line="216" w:lineRule="atLeast"/>
+        <w:rPr>
+          <w:rFonts w:ascii="Arial" w:eastAsiaTheme="minorHAnsi" w:hAnsi="Arial" w:cs="Arial"/>
+          <w:color w:val="000000"/>
+        </w:rPr>
+      </w:pPr>
+      <w:r>
+        <w:rPr>
+          <w:rFonts w:ascii="Arial" w:eastAsiaTheme="minorHAnsi" w:hAnsi="Arial" w:cs="Arial"/>
+          <w:color w:val="000000"/>
+        </w:rPr>
+        <w:t xml:space="preserve">Santos EA, Campbell JC, </w:t>
+      </w:r>
+      <w:proofErr w:type="spellStart"/>
+      <w:r>
+        <w:rPr>
+          <w:rFonts w:ascii="Arial" w:eastAsiaTheme="minorHAnsi" w:hAnsi="Arial" w:cs="Arial"/>
+          <w:color w:val="000000"/>
+        </w:rPr>
+        <w:t>Hindle</w:t>
+      </w:r>
+      <w:proofErr w:type="spellEnd"/>
+      <w:r>
+        <w:rPr>
+          <w:rFonts w:ascii="Arial" w:eastAsiaTheme="minorHAnsi" w:hAnsi="Arial" w:cs="Arial"/>
+          <w:color w:val="000000"/>
+        </w:rPr>
+        <w:t xml:space="preserve"> A, </w:t>
+      </w:r>
+      <w:proofErr w:type="spellStart"/>
+      <w:r>
+        <w:rPr>
+          <w:rFonts w:ascii="Arial" w:eastAsiaTheme="minorHAnsi" w:hAnsi="Arial" w:cs="Arial"/>
+          <w:color w:val="000000"/>
+        </w:rPr>
+        <w:t>Amaral</w:t>
+      </w:r>
+      <w:proofErr w:type="spellEnd"/>
+      <w:r>
+        <w:rPr>
+          <w:rFonts w:ascii="Arial" w:eastAsiaTheme="minorHAnsi" w:hAnsi="Arial" w:cs="Arial"/>
+          <w:color w:val="000000"/>
+        </w:rPr>
+        <w:t xml:space="preserve"> JN. (2017) </w:t>
+      </w:r>
+      <w:r>
+        <w:rPr>
+          <w:rFonts w:ascii="Arial" w:eastAsiaTheme="minorHAnsi" w:hAnsi="Arial" w:cs="Arial"/>
+          <w:b/>
+          <w:bCs/>
+          <w:color w:val="000000"/>
+        </w:rPr>
+        <w:t>Finding and correcting syntax errors using recurrent neural networks</w:t>
+      </w:r>
+      <w:r>
+        <w:rPr>
+          <w:rFonts w:ascii="Arial" w:eastAsiaTheme="minorHAnsi" w:hAnsi="Arial" w:cs="Arial"/>
+          <w:color w:val="000000"/>
+        </w:rPr>
+        <w:t>. </w:t>
+      </w:r>
+      <w:proofErr w:type="spellStart"/>
+      <w:r>
+        <w:rPr>
+          <w:rFonts w:ascii="Arial" w:eastAsiaTheme="minorHAnsi" w:hAnsi="Arial" w:cs="Arial"/>
+          <w:i/>
+          <w:iCs/>
+          <w:color w:val="000000"/>
+        </w:rPr>
+        <w:t>PeerJ</w:t>
+      </w:r>
+      <w:proofErr w:type="spellEnd"/>
+      <w:r>
+        <w:rPr>
+          <w:rFonts w:ascii="Arial" w:eastAsiaTheme="minorHAnsi" w:hAnsi="Arial" w:cs="Arial"/>
+          <w:i/>
+          <w:iCs/>
+          <w:color w:val="000000"/>
+        </w:rPr>
+        <w:t xml:space="preserve"> Preprints</w:t>
+      </w:r>
+      <w:r>
+        <w:rPr>
+          <w:rFonts w:ascii="Arial" w:eastAsiaTheme="minorHAnsi" w:hAnsi="Arial" w:cs="Arial"/>
+          <w:color w:val="000000"/>
+        </w:rPr>
+        <w:t> 5:e3123v1</w:t>
+      </w:r>
+    </w:p>
+    <w:p>
+      <w:pPr>
+        <w:autoSpaceDE w:val="0"/>
+        <w:autoSpaceDN w:val="0"/>
+        <w:adjustRightInd w:val="0"/>
+        <w:spacing w:line="216" w:lineRule="atLeast"/>
+        <w:rPr>
+          <w:rFonts w:ascii="Arial" w:eastAsiaTheme="minorHAnsi" w:hAnsi="Arial" w:cs="Arial"/>
+          <w:color w:val="000000"/>
+        </w:rPr>
+      </w:pPr>
+    </w:p>
+    <w:p>
+      <w:pPr>
+        <w:autoSpaceDE w:val="0"/>
+        <w:autoSpaceDN w:val="0"/>
+        <w:adjustRightInd w:val="0"/>
+        <w:spacing w:line="216" w:lineRule="atLeast"/>
+        <w:rPr>
+          <w:rFonts w:ascii="Arial" w:eastAsiaTheme="minorHAnsi" w:hAnsi="Arial" w:cs="Arial"/>
+          <w:color w:val="000000"/>
+        </w:rPr>
+      </w:pPr>
+      <w:r>
+        <w:rPr>
+          <w:rFonts w:ascii="Arial" w:eastAsiaTheme="minorHAnsi" w:hAnsi="Arial" w:cs="Arial"/>
+          <w:color w:val="000000"/>
+        </w:rPr>
+        <w:t xml:space="preserve">John </w:t>
+      </w:r>
+      <w:proofErr w:type="spellStart"/>
+      <w:r>
+        <w:rPr>
+          <w:rFonts w:ascii="Arial" w:eastAsiaTheme="minorHAnsi" w:hAnsi="Arial" w:cs="Arial"/>
+          <w:color w:val="000000"/>
+        </w:rPr>
+        <w:t>DeNero</w:t>
+      </w:r>
+      <w:proofErr w:type="spellEnd"/>
+      <w:r>
+        <w:rPr>
+          <w:rFonts w:ascii="Arial" w:eastAsiaTheme="minorHAnsi" w:hAnsi="Arial" w:cs="Arial"/>
+          <w:color w:val="000000"/>
+        </w:rPr>
+        <w:t xml:space="preserve">, </w:t>
+      </w:r>
+      <w:proofErr w:type="spellStart"/>
+      <w:r>
+        <w:rPr>
+          <w:rFonts w:ascii="Arial" w:eastAsiaTheme="minorHAnsi" w:hAnsi="Arial" w:cs="Arial"/>
+          <w:color w:val="000000"/>
+        </w:rPr>
+        <w:t>Sumukh</w:t>
+      </w:r>
+      <w:proofErr w:type="spellEnd"/>
+      <w:r>
+        <w:rPr>
+          <w:rFonts w:ascii="Arial" w:eastAsiaTheme="minorHAnsi" w:hAnsi="Arial" w:cs="Arial"/>
+          <w:color w:val="000000"/>
         </w:rPr>
         <w:t xml:space="preserve"> </w:t>
       </w:r>
+      <w:proofErr w:type="spellStart"/>
+      <w:r>
+        <w:rPr>
+          <w:rFonts w:ascii="Arial" w:eastAsiaTheme="minorHAnsi" w:hAnsi="Arial" w:cs="Arial"/>
+          <w:color w:val="000000"/>
+        </w:rPr>
+        <w:t>Sridhara</w:t>
+      </w:r>
+      <w:proofErr w:type="spellEnd"/>
+      <w:r>
+        <w:rPr>
+          <w:rFonts w:ascii="Arial" w:eastAsiaTheme="minorHAnsi" w:hAnsi="Arial" w:cs="Arial"/>
+          <w:color w:val="000000"/>
+        </w:rPr>
+        <w:t>, Manuel Pérez-</w:t>
+      </w:r>
+      <w:proofErr w:type="spellStart"/>
+      <w:r>
+        <w:rPr>
+          <w:rFonts w:ascii="Arial" w:eastAsiaTheme="minorHAnsi" w:hAnsi="Arial" w:cs="Arial"/>
+          <w:color w:val="000000"/>
+        </w:rPr>
+        <w:t>Quiñones</w:t>
+      </w:r>
+      <w:proofErr w:type="spellEnd"/>
+      <w:r>
+        <w:rPr>
+          <w:rFonts w:ascii="Arial" w:eastAsiaTheme="minorHAnsi" w:hAnsi="Arial" w:cs="Arial"/>
+          <w:color w:val="000000"/>
+        </w:rPr>
+        <w:t xml:space="preserve">, </w:t>
+      </w:r>
+      <w:proofErr w:type="spellStart"/>
+      <w:r>
+        <w:rPr>
+          <w:rFonts w:ascii="Arial" w:eastAsiaTheme="minorHAnsi" w:hAnsi="Arial" w:cs="Arial"/>
+          <w:color w:val="000000"/>
+        </w:rPr>
+        <w:t>Aatish</w:t>
+      </w:r>
+      <w:proofErr w:type="spellEnd"/>
+      <w:r>
+        <w:rPr>
+          <w:rFonts w:ascii="Arial" w:eastAsiaTheme="minorHAnsi" w:hAnsi="Arial" w:cs="Arial"/>
+          <w:color w:val="000000"/>
+        </w:rPr>
+        <w:t xml:space="preserve"> </w:t>
+      </w:r>
+      <w:proofErr w:type="spellStart"/>
+      <w:r>
+        <w:rPr>
+          <w:rFonts w:ascii="Arial" w:eastAsiaTheme="minorHAnsi" w:hAnsi="Arial" w:cs="Arial"/>
+          <w:color w:val="000000"/>
+        </w:rPr>
+        <w:t>Nayak</w:t>
+      </w:r>
+      <w:proofErr w:type="spellEnd"/>
+      <w:r>
+        <w:rPr>
+          <w:rFonts w:ascii="Arial" w:eastAsiaTheme="minorHAnsi" w:hAnsi="Arial" w:cs="Arial"/>
+          <w:color w:val="000000"/>
+        </w:rPr>
+        <w:t xml:space="preserve">, and Ben Leong. 2017. </w:t>
+      </w:r>
+      <w:r>
+        <w:rPr>
+          <w:rFonts w:ascii="Arial" w:eastAsiaTheme="minorHAnsi" w:hAnsi="Arial" w:cs="Arial"/>
+          <w:b/>
+          <w:bCs/>
+          <w:color w:val="000000"/>
+        </w:rPr>
+        <w:t xml:space="preserve">Beyond </w:t>
+      </w:r>
+      <w:proofErr w:type="spellStart"/>
+      <w:r>
+        <w:rPr>
+          <w:rFonts w:ascii="Arial" w:eastAsiaTheme="minorHAnsi" w:hAnsi="Arial" w:cs="Arial"/>
+          <w:b/>
+          <w:bCs/>
+          <w:color w:val="000000"/>
+        </w:rPr>
+        <w:t>Autograding</w:t>
+      </w:r>
+      <w:proofErr w:type="spellEnd"/>
+      <w:r>
+        <w:rPr>
+          <w:rFonts w:ascii="Arial" w:eastAsiaTheme="minorHAnsi" w:hAnsi="Arial" w:cs="Arial"/>
+          <w:b/>
+          <w:bCs/>
+          <w:color w:val="000000"/>
+        </w:rPr>
+        <w:t>: Advances in Student Feedback Platforms.</w:t>
+      </w:r>
+      <w:r>
+        <w:rPr>
+          <w:rFonts w:ascii="Arial" w:eastAsiaTheme="minorHAnsi" w:hAnsi="Arial" w:cs="Arial"/>
+          <w:color w:val="000000"/>
+        </w:rPr>
+        <w:t xml:space="preserve"> In Proceedings of the 2017 ACM SIGCSE Technical Symposium on Computer Science Education (SIGCSE '17). ACM, New York, NY, USA, 651-652.</w:t>
+      </w:r>
+    </w:p>
+    <w:p>
+      <w:pPr>
+        <w:autoSpaceDE w:val="0"/>
+        <w:autoSpaceDN w:val="0"/>
+        <w:adjustRightInd w:val="0"/>
+        <w:spacing w:line="216" w:lineRule="atLeast"/>
+        <w:rPr>
+          <w:rFonts w:ascii="Arial" w:eastAsiaTheme="minorHAnsi" w:hAnsi="Arial" w:cs="Arial"/>
+          <w:color w:val="000000"/>
+        </w:rPr>
+      </w:pPr>
+    </w:p>
+    <w:p>
+      <w:pPr>
+        <w:autoSpaceDE w:val="0"/>
+        <w:autoSpaceDN w:val="0"/>
+        <w:adjustRightInd w:val="0"/>
+        <w:spacing w:line="216" w:lineRule="atLeast"/>
+        <w:rPr>
+          <w:rFonts w:ascii="Arial" w:eastAsiaTheme="minorHAnsi" w:hAnsi="Arial" w:cs="Arial"/>
+          <w:color w:val="000000"/>
+        </w:rPr>
+      </w:pPr>
+    </w:p>
+    <w:p>
+      <w:pPr>
+        <w:autoSpaceDE w:val="0"/>
+        <w:autoSpaceDN w:val="0"/>
+        <w:adjustRightInd w:val="0"/>
+        <w:spacing w:line="216" w:lineRule="atLeast"/>
+        <w:rPr>
+          <w:rFonts w:ascii="Arial" w:eastAsiaTheme="minorHAnsi" w:hAnsi="Arial" w:cs="Arial"/>
+          <w:color w:val="000000"/>
+        </w:rPr>
+      </w:pPr>
+      <w:r>
+        <w:rPr>
+          <w:rFonts w:ascii="Arial" w:eastAsiaTheme="minorHAnsi" w:hAnsi="Arial" w:cs="Arial"/>
+          <w:color w:val="000000"/>
+        </w:rPr>
+        <w:t xml:space="preserve">Devlin, Jacob &amp; </w:t>
+      </w:r>
+      <w:proofErr w:type="spellStart"/>
+      <w:r>
+        <w:rPr>
+          <w:rFonts w:ascii="Arial" w:eastAsiaTheme="minorHAnsi" w:hAnsi="Arial" w:cs="Arial"/>
+          <w:color w:val="000000"/>
+        </w:rPr>
+        <w:t>Uesato</w:t>
+      </w:r>
+      <w:proofErr w:type="spellEnd"/>
+      <w:r>
+        <w:rPr>
+          <w:rFonts w:ascii="Arial" w:eastAsiaTheme="minorHAnsi" w:hAnsi="Arial" w:cs="Arial"/>
+          <w:color w:val="000000"/>
+        </w:rPr>
+        <w:t xml:space="preserve">, Jonathan &amp; Singh, </w:t>
+      </w:r>
+      <w:proofErr w:type="spellStart"/>
+      <w:r>
+        <w:rPr>
+          <w:rFonts w:ascii="Arial" w:eastAsiaTheme="minorHAnsi" w:hAnsi="Arial" w:cs="Arial"/>
+          <w:color w:val="000000"/>
+        </w:rPr>
+        <w:t>Rishabh</w:t>
+      </w:r>
+      <w:proofErr w:type="spellEnd"/>
+      <w:r>
+        <w:rPr>
+          <w:rFonts w:ascii="Arial" w:eastAsiaTheme="minorHAnsi" w:hAnsi="Arial" w:cs="Arial"/>
+          <w:color w:val="000000"/>
+        </w:rPr>
+        <w:t xml:space="preserve"> &amp; </w:t>
+      </w:r>
+      <w:proofErr w:type="spellStart"/>
+      <w:r>
+        <w:rPr>
+          <w:rFonts w:ascii="Arial" w:eastAsiaTheme="minorHAnsi" w:hAnsi="Arial" w:cs="Arial"/>
+          <w:color w:val="000000"/>
+        </w:rPr>
+        <w:t>Kohli</w:t>
+      </w:r>
+      <w:proofErr w:type="spellEnd"/>
+      <w:r>
+        <w:rPr>
+          <w:rFonts w:ascii="Arial" w:eastAsiaTheme="minorHAnsi" w:hAnsi="Arial" w:cs="Arial"/>
+          <w:color w:val="000000"/>
+        </w:rPr>
+        <w:t xml:space="preserve">, </w:t>
+      </w:r>
+      <w:proofErr w:type="spellStart"/>
+      <w:r>
+        <w:rPr>
+          <w:rFonts w:ascii="Arial" w:eastAsiaTheme="minorHAnsi" w:hAnsi="Arial" w:cs="Arial"/>
+          <w:color w:val="000000"/>
+        </w:rPr>
+        <w:t>Pushmeet</w:t>
+      </w:r>
+      <w:proofErr w:type="spellEnd"/>
+      <w:r>
+        <w:rPr>
+          <w:rFonts w:ascii="Arial" w:eastAsiaTheme="minorHAnsi" w:hAnsi="Arial" w:cs="Arial"/>
+          <w:color w:val="000000"/>
+        </w:rPr>
+        <w:t xml:space="preserve">. (2017). </w:t>
+      </w:r>
+      <w:r>
+        <w:rPr>
+          <w:rFonts w:ascii="Arial" w:eastAsiaTheme="minorHAnsi" w:hAnsi="Arial" w:cs="Arial"/>
+          <w:b/>
+          <w:bCs/>
+          <w:color w:val="000000"/>
+        </w:rPr>
+        <w:t>Semantic Code Repair using Neuro-Symbolic Transformation Networks.</w:t>
+      </w:r>
+    </w:p>
+    <w:p>
+      <w:pPr>
+        <w:rPr>
+          <w:rFonts w:ascii="Arial" w:hAnsi="Arial" w:cs="Arial"/>
+          <w:color w:val="000000"/>
+          <w:shd w:val="clear" w:color="auto" w:fill="FFFFFF"/>
+        </w:rPr>
+      </w:pPr>
       <w:bookmarkStart w:id="1" w:name="_GoBack"/>
       <w:bookmarkEnd w:id="1"/>
-      <w:r>
-        <w:rPr>
-          <w:rFonts w:ascii="Arial" w:hAnsi="Arial" w:cs="Arial"/>
-        </w:rPr>
-        <w:t>Rio de Janeiro: Elsivier, 2017.</w:t>
+    </w:p>
+    <w:p>
+      <w:pPr>
+        <w:rPr>
+          <w:rFonts w:ascii="Arial" w:hAnsi="Arial" w:cs="Arial"/>
+          <w:color w:val="000000"/>
+          <w:shd w:val="clear" w:color="auto" w:fill="FFFFFF"/>
+        </w:rPr>
+      </w:pPr>
+    </w:p>
+    <w:p>
+      <w:pPr>
+        <w:rPr>
+          <w:rFonts w:ascii="Arial" w:hAnsi="Arial" w:cs="Arial"/>
+        </w:rPr>
+      </w:pPr>
+      <w:r>
+        <w:rPr>
+          <w:rFonts w:ascii="Arial" w:hAnsi="Arial" w:cs="Arial"/>
+        </w:rPr>
+        <w:t xml:space="preserve">Walker, Kent. (2010). </w:t>
+      </w:r>
+      <w:r>
+        <w:rPr>
+          <w:rFonts w:ascii="Arial" w:hAnsi="Arial" w:cs="Arial"/>
+          <w:b/>
+        </w:rPr>
+        <w:t>A Systematic Review of the Corporate Reputation Literature: Definition, Measurement, and Theory.</w:t>
+      </w:r>
+      <w:r>
+        <w:rPr>
+          <w:rFonts w:ascii="Arial" w:hAnsi="Arial" w:cs="Arial"/>
+        </w:rPr>
+        <w:t xml:space="preserve"> Corporate Reputation Review. 12. 10.1057/crr.2009.26.</w:t>
+      </w:r>
+    </w:p>
+    <w:p>
+      <w:pPr>
+        <w:jc w:val="both"/>
+        <w:rPr>
+          <w:rFonts w:ascii="Arial" w:hAnsi="Arial" w:cs="Arial"/>
+        </w:rPr>
+      </w:pPr>
+    </w:p>
+    <w:p>
+      <w:pPr>
+        <w:rPr>
+          <w:rFonts w:ascii="Arial" w:hAnsi="Arial" w:cs="Arial"/>
+          <w:color w:val="000000"/>
+          <w:shd w:val="clear" w:color="auto" w:fill="FFFFFF"/>
+        </w:rPr>
+      </w:pPr>
+      <w:r>
+        <w:rPr>
+          <w:rFonts w:ascii="Arial" w:hAnsi="Arial" w:cs="Arial"/>
+          <w:color w:val="000000"/>
+          <w:shd w:val="clear" w:color="auto" w:fill="FFFFFF"/>
+        </w:rPr>
+        <w:t xml:space="preserve">Sandra </w:t>
+      </w:r>
+      <w:proofErr w:type="spellStart"/>
+      <w:r>
+        <w:rPr>
+          <w:rFonts w:ascii="Arial" w:hAnsi="Arial" w:cs="Arial"/>
+          <w:color w:val="000000"/>
+          <w:shd w:val="clear" w:color="auto" w:fill="FFFFFF"/>
+        </w:rPr>
+        <w:t>Fabbri</w:t>
+      </w:r>
+      <w:proofErr w:type="spellEnd"/>
+      <w:r>
+        <w:rPr>
+          <w:rFonts w:ascii="Arial" w:hAnsi="Arial" w:cs="Arial"/>
+          <w:color w:val="000000"/>
+          <w:shd w:val="clear" w:color="auto" w:fill="FFFFFF"/>
+        </w:rPr>
+        <w:t xml:space="preserve">, </w:t>
+      </w:r>
+      <w:proofErr w:type="spellStart"/>
+      <w:r>
+        <w:rPr>
+          <w:rFonts w:ascii="Arial" w:hAnsi="Arial" w:cs="Arial"/>
+          <w:color w:val="000000"/>
+          <w:shd w:val="clear" w:color="auto" w:fill="FFFFFF"/>
+        </w:rPr>
+        <w:t>Cleiton</w:t>
+      </w:r>
+      <w:proofErr w:type="spellEnd"/>
+      <w:r>
+        <w:rPr>
+          <w:rFonts w:ascii="Arial" w:hAnsi="Arial" w:cs="Arial"/>
+          <w:color w:val="000000"/>
+          <w:shd w:val="clear" w:color="auto" w:fill="FFFFFF"/>
+        </w:rPr>
+        <w:t xml:space="preserve"> Silva, Elis </w:t>
+      </w:r>
+      <w:proofErr w:type="spellStart"/>
+      <w:r>
+        <w:rPr>
+          <w:rFonts w:ascii="Arial" w:hAnsi="Arial" w:cs="Arial"/>
+          <w:color w:val="000000"/>
+          <w:shd w:val="clear" w:color="auto" w:fill="FFFFFF"/>
+        </w:rPr>
+        <w:t>Hernandes</w:t>
+      </w:r>
+      <w:proofErr w:type="spellEnd"/>
+      <w:r>
+        <w:rPr>
+          <w:rFonts w:ascii="Arial" w:hAnsi="Arial" w:cs="Arial"/>
+          <w:color w:val="000000"/>
+          <w:shd w:val="clear" w:color="auto" w:fill="FFFFFF"/>
+        </w:rPr>
+        <w:t xml:space="preserve">, </w:t>
+      </w:r>
+      <w:proofErr w:type="spellStart"/>
+      <w:r>
+        <w:rPr>
+          <w:rFonts w:ascii="Arial" w:hAnsi="Arial" w:cs="Arial"/>
+          <w:color w:val="000000"/>
+          <w:shd w:val="clear" w:color="auto" w:fill="FFFFFF"/>
+        </w:rPr>
+        <w:t>Fábio</w:t>
+      </w:r>
+      <w:proofErr w:type="spellEnd"/>
+      <w:r>
+        <w:rPr>
+          <w:rFonts w:ascii="Arial" w:hAnsi="Arial" w:cs="Arial"/>
+          <w:color w:val="000000"/>
+          <w:shd w:val="clear" w:color="auto" w:fill="FFFFFF"/>
+        </w:rPr>
+        <w:t xml:space="preserve"> </w:t>
+      </w:r>
+      <w:proofErr w:type="spellStart"/>
+      <w:r>
+        <w:rPr>
+          <w:rFonts w:ascii="Arial" w:hAnsi="Arial" w:cs="Arial"/>
+          <w:color w:val="000000"/>
+          <w:shd w:val="clear" w:color="auto" w:fill="FFFFFF"/>
+        </w:rPr>
+        <w:t>Octaviano</w:t>
+      </w:r>
+      <w:proofErr w:type="spellEnd"/>
+      <w:r>
+        <w:rPr>
+          <w:rFonts w:ascii="Arial" w:hAnsi="Arial" w:cs="Arial"/>
+          <w:color w:val="000000"/>
+          <w:shd w:val="clear" w:color="auto" w:fill="FFFFFF"/>
+        </w:rPr>
+        <w:t xml:space="preserve">, André Di </w:t>
+      </w:r>
+      <w:proofErr w:type="spellStart"/>
+      <w:r>
+        <w:rPr>
+          <w:rFonts w:ascii="Arial" w:hAnsi="Arial" w:cs="Arial"/>
+          <w:color w:val="000000"/>
+          <w:shd w:val="clear" w:color="auto" w:fill="FFFFFF"/>
+        </w:rPr>
+        <w:t>Thommazo</w:t>
+      </w:r>
+      <w:proofErr w:type="spellEnd"/>
+      <w:r>
+        <w:rPr>
+          <w:rFonts w:ascii="Arial" w:hAnsi="Arial" w:cs="Arial"/>
+          <w:color w:val="000000"/>
+          <w:shd w:val="clear" w:color="auto" w:fill="FFFFFF"/>
+        </w:rPr>
+        <w:t xml:space="preserve">, and Anderson </w:t>
+      </w:r>
+      <w:proofErr w:type="spellStart"/>
+      <w:r>
+        <w:rPr>
+          <w:rFonts w:ascii="Arial" w:hAnsi="Arial" w:cs="Arial"/>
+          <w:color w:val="000000"/>
+          <w:shd w:val="clear" w:color="auto" w:fill="FFFFFF"/>
+        </w:rPr>
+        <w:t>Belgamo</w:t>
+      </w:r>
+      <w:proofErr w:type="spellEnd"/>
+      <w:r>
+        <w:rPr>
+          <w:rFonts w:ascii="Arial" w:hAnsi="Arial" w:cs="Arial"/>
+          <w:color w:val="000000"/>
+          <w:shd w:val="clear" w:color="auto" w:fill="FFFFFF"/>
+        </w:rPr>
+        <w:t xml:space="preserve">. 2016. </w:t>
+      </w:r>
+      <w:r>
+        <w:rPr>
+          <w:rFonts w:ascii="Arial" w:hAnsi="Arial" w:cs="Arial"/>
+          <w:b/>
+          <w:color w:val="000000"/>
+          <w:shd w:val="clear" w:color="auto" w:fill="FFFFFF"/>
+        </w:rPr>
+        <w:t xml:space="preserve">Improvements in the </w:t>
+      </w:r>
+      <w:proofErr w:type="spellStart"/>
+      <w:r>
+        <w:rPr>
+          <w:rFonts w:ascii="Arial" w:hAnsi="Arial" w:cs="Arial"/>
+          <w:b/>
+          <w:color w:val="000000"/>
+          <w:shd w:val="clear" w:color="auto" w:fill="FFFFFF"/>
+        </w:rPr>
+        <w:t>StArt</w:t>
+      </w:r>
+      <w:proofErr w:type="spellEnd"/>
+      <w:r>
+        <w:rPr>
+          <w:rFonts w:ascii="Arial" w:hAnsi="Arial" w:cs="Arial"/>
+          <w:b/>
+          <w:color w:val="000000"/>
+          <w:shd w:val="clear" w:color="auto" w:fill="FFFFFF"/>
+        </w:rPr>
+        <w:t xml:space="preserve"> tool to better support the systematic review process.</w:t>
+      </w:r>
+      <w:r>
+        <w:rPr>
+          <w:rFonts w:ascii="Arial" w:hAnsi="Arial" w:cs="Arial"/>
+          <w:color w:val="000000"/>
+          <w:shd w:val="clear" w:color="auto" w:fill="FFFFFF"/>
+        </w:rPr>
+        <w:t xml:space="preserve"> In Proceedings of the 20th International Conference on Evaluation and Assessment in Software Engineering (EASE '16). ACM, New York, NY, USA, Article 21, 5 pages.</w:t>
+      </w:r>
+    </w:p>
+    <w:p>
+      <w:pPr>
+        <w:rPr>
+          <w:rFonts w:ascii="Arial" w:hAnsi="Arial" w:cs="Arial"/>
+          <w:color w:val="000000"/>
+          <w:shd w:val="clear" w:color="auto" w:fill="FFFFFF"/>
+        </w:rPr>
+      </w:pPr>
+    </w:p>
+    <w:p>
+      <w:pPr>
+        <w:rPr>
+          <w:rFonts w:ascii="Arial" w:hAnsi="Arial" w:cs="Arial"/>
+        </w:rPr>
+      </w:pPr>
+      <w:r>
+        <w:rPr>
+          <w:rFonts w:ascii="Arial" w:hAnsi="Arial" w:cs="Arial"/>
+        </w:rPr>
+        <w:t xml:space="preserve">FELIZARDO, K.R et al., </w:t>
+      </w:r>
+      <w:proofErr w:type="spellStart"/>
+      <w:r>
+        <w:rPr>
+          <w:rFonts w:ascii="Arial" w:hAnsi="Arial" w:cs="Arial"/>
+          <w:b/>
+        </w:rPr>
+        <w:t>Revisão</w:t>
+      </w:r>
+      <w:proofErr w:type="spellEnd"/>
+      <w:r>
+        <w:rPr>
+          <w:rFonts w:ascii="Arial" w:hAnsi="Arial" w:cs="Arial"/>
+          <w:b/>
+        </w:rPr>
+        <w:t xml:space="preserve"> </w:t>
+      </w:r>
+      <w:proofErr w:type="spellStart"/>
+      <w:r>
+        <w:rPr>
+          <w:rFonts w:ascii="Arial" w:hAnsi="Arial" w:cs="Arial"/>
+          <w:b/>
+        </w:rPr>
+        <w:t>sistemática</w:t>
+      </w:r>
+      <w:proofErr w:type="spellEnd"/>
+      <w:r>
+        <w:rPr>
+          <w:rFonts w:ascii="Arial" w:hAnsi="Arial" w:cs="Arial"/>
+          <w:b/>
+        </w:rPr>
+        <w:t xml:space="preserve"> da </w:t>
+      </w:r>
+      <w:proofErr w:type="spellStart"/>
+      <w:r>
+        <w:rPr>
+          <w:rFonts w:ascii="Arial" w:hAnsi="Arial" w:cs="Arial"/>
+          <w:b/>
+        </w:rPr>
+        <w:t>literatura</w:t>
+      </w:r>
+      <w:proofErr w:type="spellEnd"/>
+      <w:r>
+        <w:rPr>
+          <w:rFonts w:ascii="Arial" w:hAnsi="Arial" w:cs="Arial"/>
+          <w:b/>
+        </w:rPr>
+        <w:t xml:space="preserve"> </w:t>
+      </w:r>
+      <w:proofErr w:type="spellStart"/>
+      <w:r>
+        <w:rPr>
+          <w:rFonts w:ascii="Arial" w:hAnsi="Arial" w:cs="Arial"/>
+          <w:b/>
+        </w:rPr>
+        <w:t>em</w:t>
+      </w:r>
+      <w:proofErr w:type="spellEnd"/>
+      <w:r>
+        <w:rPr>
+          <w:rFonts w:ascii="Arial" w:hAnsi="Arial" w:cs="Arial"/>
+          <w:b/>
+        </w:rPr>
+        <w:t xml:space="preserve"> </w:t>
+      </w:r>
+      <w:proofErr w:type="spellStart"/>
+      <w:r>
+        <w:rPr>
+          <w:rFonts w:ascii="Arial" w:hAnsi="Arial" w:cs="Arial"/>
+          <w:b/>
+        </w:rPr>
+        <w:t>engenharia</w:t>
+      </w:r>
+      <w:proofErr w:type="spellEnd"/>
+      <w:r>
+        <w:rPr>
+          <w:rFonts w:ascii="Arial" w:hAnsi="Arial" w:cs="Arial"/>
+          <w:b/>
+        </w:rPr>
+        <w:t xml:space="preserve"> de software.</w:t>
+      </w:r>
+      <w:r>
+        <w:rPr>
+          <w:rFonts w:ascii="Arial" w:hAnsi="Arial" w:cs="Arial"/>
+        </w:rPr>
+        <w:t xml:space="preserve"> </w:t>
+      </w:r>
+      <w:r>
+        <w:rPr>
+          <w:rFonts w:ascii="Arial" w:hAnsi="Arial" w:cs="Arial"/>
+        </w:rPr>
+        <w:t>Rio de Janeiro: Els</w:t>
+      </w:r>
+      <w:r>
+        <w:rPr>
+          <w:rFonts w:ascii="Arial" w:hAnsi="Arial" w:cs="Arial"/>
+        </w:rPr>
+        <w:t>e</w:t>
+      </w:r>
+      <w:r>
+        <w:rPr>
+          <w:rFonts w:ascii="Arial" w:hAnsi="Arial" w:cs="Arial"/>
+        </w:rPr>
+        <w:t>vier, 2017.</w:t>
+      </w:r>
+    </w:p>
+    <w:p>
+      <w:pPr>
+        <w:rPr>
+          <w:rFonts w:ascii="Arial" w:hAnsi="Arial" w:cs="Arial"/>
+        </w:rPr>
+      </w:pPr>
+    </w:p>
+    <w:p>
+      <w:pPr>
+        <w:rPr>
+          <w:rFonts w:ascii="Arial" w:hAnsi="Arial" w:cs="Arial"/>
+        </w:rPr>
+      </w:pPr>
+      <w:r>
+        <w:rPr>
+          <w:rFonts w:ascii="Arial" w:hAnsi="Arial" w:cs="Arial"/>
+        </w:rPr>
+        <w:t xml:space="preserve">A. </w:t>
+      </w:r>
+      <w:proofErr w:type="spellStart"/>
+      <w:r>
+        <w:rPr>
+          <w:rFonts w:ascii="Arial" w:hAnsi="Arial" w:cs="Arial"/>
+        </w:rPr>
+        <w:t>Kitchenham</w:t>
+      </w:r>
+      <w:proofErr w:type="spellEnd"/>
+      <w:r>
+        <w:rPr>
+          <w:rFonts w:ascii="Arial" w:hAnsi="Arial" w:cs="Arial"/>
+        </w:rPr>
+        <w:t xml:space="preserve">, B. (2007). </w:t>
+      </w:r>
+      <w:proofErr w:type="spellStart"/>
+      <w:r>
+        <w:rPr>
+          <w:rFonts w:ascii="Arial" w:hAnsi="Arial" w:cs="Arial"/>
+        </w:rPr>
+        <w:t>Kitchenham</w:t>
+      </w:r>
+      <w:proofErr w:type="spellEnd"/>
+      <w:r>
+        <w:rPr>
+          <w:rFonts w:ascii="Arial" w:hAnsi="Arial" w:cs="Arial"/>
+        </w:rPr>
+        <w:t xml:space="preserve">, B.: </w:t>
+      </w:r>
+      <w:r>
+        <w:rPr>
+          <w:rFonts w:ascii="Arial" w:hAnsi="Arial" w:cs="Arial"/>
+          <w:b/>
+        </w:rPr>
+        <w:t>Guidelines for performing Systematic Literature Reviews in software engineering.</w:t>
+      </w:r>
+      <w:r>
+        <w:rPr>
+          <w:rFonts w:ascii="Arial" w:hAnsi="Arial" w:cs="Arial"/>
+        </w:rPr>
+        <w:t xml:space="preserve"> EBSE Technical Report EBSE-2007-01.</w:t>
       </w:r>
     </w:p>
     <w:p>

</xml_diff>